<commit_message>
AWS-CICD.docx: adding pipeline documentation
</commit_message>
<xml_diff>
--- a/AWS-CICD.docx
+++ b/AWS-CICD.docx
@@ -133,7 +133,15 @@
         </w:numPr>
       </w:pPr>
       <w:r>
-        <w:t>Click on “CodeCommit”:</w:t>
+        <w:t>Click on “</w:t>
+      </w:r>
+      <w:proofErr w:type="spellStart"/>
+      <w:r>
+        <w:t>CodeCommit</w:t>
+      </w:r>
+      <w:proofErr w:type="spellEnd"/>
+      <w:r>
+        <w:t>”:</w:t>
       </w:r>
     </w:p>
     <w:p>
@@ -398,8 +406,18 @@
         <w:rPr>
           <w:shd w:val="clear" w:color="auto" w:fill="000000" w:themeFill="text1"/>
         </w:rPr>
-        <w:t>git init</w:t>
-      </w:r>
+        <w:t xml:space="preserve">git </w:t>
+      </w:r>
+      <w:proofErr w:type="spellStart"/>
+      <w:proofErr w:type="gramStart"/>
+      <w:r>
+        <w:rPr>
+          <w:shd w:val="clear" w:color="auto" w:fill="000000" w:themeFill="text1"/>
+        </w:rPr>
+        <w:t>init</w:t>
+      </w:r>
+      <w:proofErr w:type="spellEnd"/>
+      <w:proofErr w:type="gramEnd"/>
     </w:p>
     <w:p>
       <w:pPr>
@@ -621,8 +639,16 @@
         <w:rPr>
           <w:shd w:val="clear" w:color="auto" w:fill="000000" w:themeFill="text1"/>
         </w:rPr>
-        <w:t>git status</w:t>
-      </w:r>
+        <w:t xml:space="preserve">git </w:t>
+      </w:r>
+      <w:proofErr w:type="gramStart"/>
+      <w:r>
+        <w:rPr>
+          <w:shd w:val="clear" w:color="auto" w:fill="000000" w:themeFill="text1"/>
+        </w:rPr>
+        <w:t>status</w:t>
+      </w:r>
+      <w:proofErr w:type="gramEnd"/>
     </w:p>
     <w:p>
       <w:r>
@@ -695,8 +721,16 @@
         <w:rPr>
           <w:shd w:val="clear" w:color="auto" w:fill="000000" w:themeFill="text1"/>
         </w:rPr>
-        <w:t>git add .</w:t>
-      </w:r>
+        <w:t xml:space="preserve">git </w:t>
+      </w:r>
+      <w:proofErr w:type="gramStart"/>
+      <w:r>
+        <w:rPr>
+          <w:shd w:val="clear" w:color="auto" w:fill="000000" w:themeFill="text1"/>
+        </w:rPr>
+        <w:t>add .</w:t>
+      </w:r>
+      <w:proofErr w:type="gramEnd"/>
     </w:p>
     <w:p>
       <w:pPr>
@@ -778,7 +812,21 @@
         <w:rPr>
           <w:shd w:val="clear" w:color="auto" w:fill="000000" w:themeFill="text1"/>
         </w:rPr>
-        <w:t>git commit -m “Message”</w:t>
+        <w:t>git commit -m “</w:t>
+      </w:r>
+      <w:proofErr w:type="gramStart"/>
+      <w:r>
+        <w:rPr>
+          <w:shd w:val="clear" w:color="auto" w:fill="000000" w:themeFill="text1"/>
+        </w:rPr>
+        <w:t>Message</w:t>
+      </w:r>
+      <w:proofErr w:type="gramEnd"/>
+      <w:r>
+        <w:rPr>
+          <w:shd w:val="clear" w:color="auto" w:fill="000000" w:themeFill="text1"/>
+        </w:rPr>
+        <w:t>”</w:t>
       </w:r>
     </w:p>
     <w:p>
@@ -1128,8 +1176,21 @@
         </w:numPr>
       </w:pPr>
       <w:r>
-        <w:t>Select “Attach policies directly”, look for commit, select “AWSCodeCommitPowerUser”, click on next, and in the next page click on “Add permissions” :</w:t>
-      </w:r>
+        <w:t>Select “Attach policies directly”, look for commit, select “</w:t>
+      </w:r>
+      <w:proofErr w:type="spellStart"/>
+      <w:r>
+        <w:t>AWSCodeCommitPowerUser</w:t>
+      </w:r>
+      <w:proofErr w:type="spellEnd"/>
+      <w:r>
+        <w:t>”, click on next, and in the next page click on “Add permissions</w:t>
+      </w:r>
+      <w:proofErr w:type="gramStart"/>
+      <w:r>
+        <w:t>” :</w:t>
+      </w:r>
+      <w:proofErr w:type="gramEnd"/>
     </w:p>
     <w:p>
       <w:r>
@@ -1196,7 +1257,15 @@
         </w:numPr>
       </w:pPr>
       <w:r>
-        <w:t>In the User tab, click on “Security Credencials”:</w:t>
+        <w:t xml:space="preserve">In the User tab, click on “Security </w:t>
+      </w:r>
+      <w:proofErr w:type="spellStart"/>
+      <w:r>
+        <w:t>Credencials</w:t>
+      </w:r>
+      <w:proofErr w:type="spellEnd"/>
+      <w:r>
+        <w:t>”:</w:t>
       </w:r>
     </w:p>
     <w:p>
@@ -1266,7 +1335,23 @@
       </w:pPr>
       <w:r>
         <w:lastRenderedPageBreak/>
-        <w:t>Look for “HTTPS Git credentials for AWS CodeCommit”, click on “Generate credencials”:</w:t>
+        <w:t xml:space="preserve">Look for “HTTPS Git credentials for AWS </w:t>
+      </w:r>
+      <w:proofErr w:type="spellStart"/>
+      <w:r>
+        <w:t>CodeCommit</w:t>
+      </w:r>
+      <w:proofErr w:type="spellEnd"/>
+      <w:r>
+        <w:t xml:space="preserve">”, click on “Generate </w:t>
+      </w:r>
+      <w:proofErr w:type="spellStart"/>
+      <w:r>
+        <w:t>credencials</w:t>
+      </w:r>
+      <w:proofErr w:type="spellEnd"/>
+      <w:r>
+        <w:t>”:</w:t>
       </w:r>
     </w:p>
     <w:p>
@@ -1413,8 +1498,16 @@
         <w:rPr>
           <w:shd w:val="clear" w:color="auto" w:fill="000000" w:themeFill="text1"/>
         </w:rPr>
-        <w:t>git push -u origin master</w:t>
-      </w:r>
+        <w:t xml:space="preserve">git push -u origin </w:t>
+      </w:r>
+      <w:proofErr w:type="gramStart"/>
+      <w:r>
+        <w:rPr>
+          <w:shd w:val="clear" w:color="auto" w:fill="000000" w:themeFill="text1"/>
+        </w:rPr>
+        <w:t>master</w:t>
+      </w:r>
+      <w:proofErr w:type="gramEnd"/>
     </w:p>
     <w:p>
       <w:pPr>
@@ -1689,8 +1782,1543 @@
       </w:r>
       <w:r>
         <w:tab/>
-        <w:t>We have our file in our CodeCommit repository, in the “master” branch.</w:t>
-      </w:r>
+        <w:t xml:space="preserve">We have our file in our </w:t>
+      </w:r>
+      <w:proofErr w:type="spellStart"/>
+      <w:r>
+        <w:t>CodeCommit</w:t>
+      </w:r>
+      <w:proofErr w:type="spellEnd"/>
+      <w:r>
+        <w:t xml:space="preserve"> repository, in the “master” branch.</w:t>
+      </w:r>
+    </w:p>
+    <w:p/>
+    <w:p>
+      <w:pPr>
+        <w:pStyle w:val="ListParagraph"/>
+        <w:numPr>
+          <w:ilvl w:val="0"/>
+          <w:numId w:val="1"/>
+        </w:numPr>
+      </w:pPr>
+      <w:r>
+        <w:t>Role for our Pipeline</w:t>
+      </w:r>
+    </w:p>
+    <w:p>
+      <w:pPr>
+        <w:pStyle w:val="ListParagraph"/>
+        <w:numPr>
+          <w:ilvl w:val="1"/>
+          <w:numId w:val="1"/>
+        </w:numPr>
+      </w:pPr>
+      <w:r>
+        <w:t>Look for “IAM” service:</w:t>
+      </w:r>
+    </w:p>
+    <w:p>
+      <w:r>
+        <w:rPr>
+          <w:noProof/>
+        </w:rPr>
+        <w:drawing>
+          <wp:inline distT="0" distB="0" distL="0" distR="0" wp14:anchorId="09C33533" wp14:editId="0C617206">
+            <wp:extent cx="5721350" cy="1879600"/>
+            <wp:effectExtent l="0" t="0" r="0" b="6350"/>
+            <wp:docPr id="45" name="Picture 45"/>
+            <wp:cNvGraphicFramePr>
+              <a:graphicFrameLocks xmlns:a="http://schemas.openxmlformats.org/drawingml/2006/main" noChangeAspect="1"/>
+            </wp:cNvGraphicFramePr>
+            <a:graphic xmlns:a="http://schemas.openxmlformats.org/drawingml/2006/main">
+              <a:graphicData uri="http://schemas.openxmlformats.org/drawingml/2006/picture">
+                <pic:pic xmlns:pic="http://schemas.openxmlformats.org/drawingml/2006/picture">
+                  <pic:nvPicPr>
+                    <pic:cNvPr id="0" name="Picture 23"/>
+                    <pic:cNvPicPr>
+                      <a:picLocks noChangeAspect="1" noChangeArrowheads="1"/>
+                    </pic:cNvPicPr>
+                  </pic:nvPicPr>
+                  <pic:blipFill>
+                    <a:blip r:embed="rId27">
+                      <a:extLst>
+                        <a:ext uri="{28A0092B-C50C-407E-A947-70E740481C1C}">
+                          <a14:useLocalDpi xmlns:a14="http://schemas.microsoft.com/office/drawing/2010/main" val="0"/>
+                        </a:ext>
+                      </a:extLst>
+                    </a:blip>
+                    <a:srcRect/>
+                    <a:stretch>
+                      <a:fillRect/>
+                    </a:stretch>
+                  </pic:blipFill>
+                  <pic:spPr bwMode="auto">
+                    <a:xfrm>
+                      <a:off x="0" y="0"/>
+                      <a:ext cx="5721350" cy="1879600"/>
+                    </a:xfrm>
+                    <a:prstGeom prst="rect">
+                      <a:avLst/>
+                    </a:prstGeom>
+                    <a:noFill/>
+                    <a:ln>
+                      <a:noFill/>
+                    </a:ln>
+                  </pic:spPr>
+                </pic:pic>
+              </a:graphicData>
+            </a:graphic>
+          </wp:inline>
+        </w:drawing>
+      </w:r>
+    </w:p>
+    <w:p>
+      <w:pPr>
+        <w:pStyle w:val="ListParagraph"/>
+        <w:numPr>
+          <w:ilvl w:val="1"/>
+          <w:numId w:val="1"/>
+        </w:numPr>
+      </w:pPr>
+      <w:r>
+        <w:lastRenderedPageBreak/>
+        <w:t>Click on “Roles”</w:t>
+      </w:r>
+    </w:p>
+    <w:p>
+      <w:pPr>
+        <w:jc w:val="center"/>
+      </w:pPr>
+      <w:r>
+        <w:rPr>
+          <w:noProof/>
+        </w:rPr>
+        <w:drawing>
+          <wp:inline distT="0" distB="0" distL="0" distR="0" wp14:anchorId="3F714D31" wp14:editId="3A36E0D7">
+            <wp:extent cx="1746250" cy="2336800"/>
+            <wp:effectExtent l="0" t="0" r="6350" b="6350"/>
+            <wp:docPr id="46" name="Picture 46"/>
+            <wp:cNvGraphicFramePr>
+              <a:graphicFrameLocks xmlns:a="http://schemas.openxmlformats.org/drawingml/2006/main" noChangeAspect="1"/>
+            </wp:cNvGraphicFramePr>
+            <a:graphic xmlns:a="http://schemas.openxmlformats.org/drawingml/2006/main">
+              <a:graphicData uri="http://schemas.openxmlformats.org/drawingml/2006/picture">
+                <pic:pic xmlns:pic="http://schemas.openxmlformats.org/drawingml/2006/picture">
+                  <pic:nvPicPr>
+                    <pic:cNvPr id="0" name="Picture 24"/>
+                    <pic:cNvPicPr>
+                      <a:picLocks noChangeAspect="1" noChangeArrowheads="1"/>
+                    </pic:cNvPicPr>
+                  </pic:nvPicPr>
+                  <pic:blipFill>
+                    <a:blip r:embed="rId28">
+                      <a:extLst>
+                        <a:ext uri="{28A0092B-C50C-407E-A947-70E740481C1C}">
+                          <a14:useLocalDpi xmlns:a14="http://schemas.microsoft.com/office/drawing/2010/main" val="0"/>
+                        </a:ext>
+                      </a:extLst>
+                    </a:blip>
+                    <a:srcRect/>
+                    <a:stretch>
+                      <a:fillRect/>
+                    </a:stretch>
+                  </pic:blipFill>
+                  <pic:spPr bwMode="auto">
+                    <a:xfrm>
+                      <a:off x="0" y="0"/>
+                      <a:ext cx="1746250" cy="2336800"/>
+                    </a:xfrm>
+                    <a:prstGeom prst="rect">
+                      <a:avLst/>
+                    </a:prstGeom>
+                    <a:noFill/>
+                    <a:ln>
+                      <a:noFill/>
+                    </a:ln>
+                  </pic:spPr>
+                </pic:pic>
+              </a:graphicData>
+            </a:graphic>
+          </wp:inline>
+        </w:drawing>
+      </w:r>
+    </w:p>
+    <w:p/>
+    <w:p>
+      <w:pPr>
+        <w:pStyle w:val="ListParagraph"/>
+        <w:numPr>
+          <w:ilvl w:val="1"/>
+          <w:numId w:val="1"/>
+        </w:numPr>
+      </w:pPr>
+      <w:r>
+        <w:t>Check “AWS service” option, select “EC2”, and click on “Next”:</w:t>
+      </w:r>
+    </w:p>
+    <w:p>
+      <w:r>
+        <w:rPr>
+          <w:noProof/>
+        </w:rPr>
+        <w:drawing>
+          <wp:inline distT="0" distB="0" distL="0" distR="0" wp14:anchorId="22945233" wp14:editId="40CA47F2">
+            <wp:extent cx="5943600" cy="3048000"/>
+            <wp:effectExtent l="0" t="0" r="0" b="0"/>
+            <wp:docPr id="47" name="Picture 47"/>
+            <wp:cNvGraphicFramePr>
+              <a:graphicFrameLocks xmlns:a="http://schemas.openxmlformats.org/drawingml/2006/main" noChangeAspect="1"/>
+            </wp:cNvGraphicFramePr>
+            <a:graphic xmlns:a="http://schemas.openxmlformats.org/drawingml/2006/main">
+              <a:graphicData uri="http://schemas.openxmlformats.org/drawingml/2006/picture">
+                <pic:pic xmlns:pic="http://schemas.openxmlformats.org/drawingml/2006/picture">
+                  <pic:nvPicPr>
+                    <pic:cNvPr id="0" name="Picture 25"/>
+                    <pic:cNvPicPr>
+                      <a:picLocks noChangeAspect="1" noChangeArrowheads="1"/>
+                    </pic:cNvPicPr>
+                  </pic:nvPicPr>
+                  <pic:blipFill>
+                    <a:blip r:embed="rId29">
+                      <a:extLst>
+                        <a:ext uri="{28A0092B-C50C-407E-A947-70E740481C1C}">
+                          <a14:useLocalDpi xmlns:a14="http://schemas.microsoft.com/office/drawing/2010/main" val="0"/>
+                        </a:ext>
+                      </a:extLst>
+                    </a:blip>
+                    <a:srcRect/>
+                    <a:stretch>
+                      <a:fillRect/>
+                    </a:stretch>
+                  </pic:blipFill>
+                  <pic:spPr bwMode="auto">
+                    <a:xfrm>
+                      <a:off x="0" y="0"/>
+                      <a:ext cx="5943600" cy="3048000"/>
+                    </a:xfrm>
+                    <a:prstGeom prst="rect">
+                      <a:avLst/>
+                    </a:prstGeom>
+                    <a:noFill/>
+                    <a:ln>
+                      <a:noFill/>
+                    </a:ln>
+                  </pic:spPr>
+                </pic:pic>
+              </a:graphicData>
+            </a:graphic>
+          </wp:inline>
+        </w:drawing>
+      </w:r>
+      <w:r>
+        <w:t xml:space="preserve"> </w:t>
+      </w:r>
+    </w:p>
+    <w:p/>
+    <w:p>
+      <w:pPr>
+        <w:pStyle w:val="ListParagraph"/>
+        <w:numPr>
+          <w:ilvl w:val="1"/>
+          <w:numId w:val="1"/>
+        </w:numPr>
+      </w:pPr>
+      <w:r>
+        <w:t>Look for “EC2”, select the “AmazonEC2FullAccess” policy:</w:t>
+      </w:r>
+    </w:p>
+    <w:p>
+      <w:pPr>
+        <w:jc w:val="center"/>
+      </w:pPr>
+      <w:r>
+        <w:rPr>
+          <w:noProof/>
+        </w:rPr>
+        <w:lastRenderedPageBreak/>
+        <w:drawing>
+          <wp:inline distT="0" distB="0" distL="0" distR="0" wp14:anchorId="3F05B0F5" wp14:editId="05221B53">
+            <wp:extent cx="3994150" cy="3314700"/>
+            <wp:effectExtent l="0" t="0" r="6350" b="0"/>
+            <wp:docPr id="48" name="Picture 48"/>
+            <wp:cNvGraphicFramePr>
+              <a:graphicFrameLocks xmlns:a="http://schemas.openxmlformats.org/drawingml/2006/main" noChangeAspect="1"/>
+            </wp:cNvGraphicFramePr>
+            <a:graphic xmlns:a="http://schemas.openxmlformats.org/drawingml/2006/main">
+              <a:graphicData uri="http://schemas.openxmlformats.org/drawingml/2006/picture">
+                <pic:pic xmlns:pic="http://schemas.openxmlformats.org/drawingml/2006/picture">
+                  <pic:nvPicPr>
+                    <pic:cNvPr id="0" name="Picture 26"/>
+                    <pic:cNvPicPr>
+                      <a:picLocks noChangeAspect="1" noChangeArrowheads="1"/>
+                    </pic:cNvPicPr>
+                  </pic:nvPicPr>
+                  <pic:blipFill>
+                    <a:blip r:embed="rId30">
+                      <a:extLst>
+                        <a:ext uri="{28A0092B-C50C-407E-A947-70E740481C1C}">
+                          <a14:useLocalDpi xmlns:a14="http://schemas.microsoft.com/office/drawing/2010/main" val="0"/>
+                        </a:ext>
+                      </a:extLst>
+                    </a:blip>
+                    <a:srcRect/>
+                    <a:stretch>
+                      <a:fillRect/>
+                    </a:stretch>
+                  </pic:blipFill>
+                  <pic:spPr bwMode="auto">
+                    <a:xfrm>
+                      <a:off x="0" y="0"/>
+                      <a:ext cx="3994150" cy="3314700"/>
+                    </a:xfrm>
+                    <a:prstGeom prst="rect">
+                      <a:avLst/>
+                    </a:prstGeom>
+                    <a:noFill/>
+                    <a:ln>
+                      <a:noFill/>
+                    </a:ln>
+                  </pic:spPr>
+                </pic:pic>
+              </a:graphicData>
+            </a:graphic>
+          </wp:inline>
+        </w:drawing>
+      </w:r>
+    </w:p>
+    <w:p>
+      <w:pPr>
+        <w:jc w:val="center"/>
+      </w:pPr>
+    </w:p>
+    <w:p>
+      <w:pPr>
+        <w:pStyle w:val="ListParagraph"/>
+        <w:numPr>
+          <w:ilvl w:val="1"/>
+          <w:numId w:val="1"/>
+        </w:numPr>
+      </w:pPr>
+      <w:r>
+        <w:t>Assign it a name, and click on “Create Role”:</w:t>
+      </w:r>
+    </w:p>
+    <w:p>
+      <w:r>
+        <w:rPr>
+          <w:noProof/>
+        </w:rPr>
+        <w:drawing>
+          <wp:inline distT="0" distB="0" distL="0" distR="0" wp14:anchorId="2DBFA4AC" wp14:editId="1A34DE34">
+            <wp:extent cx="5943600" cy="2482215"/>
+            <wp:effectExtent l="0" t="0" r="0" b="0"/>
+            <wp:docPr id="49" name="Picture 49"/>
+            <wp:cNvGraphicFramePr>
+              <a:graphicFrameLocks xmlns:a="http://schemas.openxmlformats.org/drawingml/2006/main" noChangeAspect="1"/>
+            </wp:cNvGraphicFramePr>
+            <a:graphic xmlns:a="http://schemas.openxmlformats.org/drawingml/2006/main">
+              <a:graphicData uri="http://schemas.openxmlformats.org/drawingml/2006/picture">
+                <pic:pic xmlns:pic="http://schemas.openxmlformats.org/drawingml/2006/picture">
+                  <pic:nvPicPr>
+                    <pic:cNvPr id="0" name="Picture 27"/>
+                    <pic:cNvPicPr>
+                      <a:picLocks noChangeAspect="1" noChangeArrowheads="1"/>
+                    </pic:cNvPicPr>
+                  </pic:nvPicPr>
+                  <pic:blipFill>
+                    <a:blip r:embed="rId31">
+                      <a:extLst>
+                        <a:ext uri="{28A0092B-C50C-407E-A947-70E740481C1C}">
+                          <a14:useLocalDpi xmlns:a14="http://schemas.microsoft.com/office/drawing/2010/main" val="0"/>
+                        </a:ext>
+                      </a:extLst>
+                    </a:blip>
+                    <a:srcRect/>
+                    <a:stretch>
+                      <a:fillRect/>
+                    </a:stretch>
+                  </pic:blipFill>
+                  <pic:spPr bwMode="auto">
+                    <a:xfrm>
+                      <a:off x="0" y="0"/>
+                      <a:ext cx="5943600" cy="2482215"/>
+                    </a:xfrm>
+                    <a:prstGeom prst="rect">
+                      <a:avLst/>
+                    </a:prstGeom>
+                    <a:noFill/>
+                    <a:ln>
+                      <a:noFill/>
+                    </a:ln>
+                  </pic:spPr>
+                </pic:pic>
+              </a:graphicData>
+            </a:graphic>
+          </wp:inline>
+        </w:drawing>
+      </w:r>
+    </w:p>
+    <w:p/>
+    <w:p/>
+    <w:p/>
+    <w:p/>
+    <w:p/>
+    <w:p/>
+    <w:p>
+      <w:pPr>
+        <w:pStyle w:val="ListParagraph"/>
+        <w:numPr>
+          <w:ilvl w:val="0"/>
+          <w:numId w:val="1"/>
+        </w:numPr>
+      </w:pPr>
+      <w:r>
+        <w:lastRenderedPageBreak/>
+        <w:t>Creating our Pipeline</w:t>
+      </w:r>
+    </w:p>
+    <w:p>
+      <w:pPr>
+        <w:pStyle w:val="ListParagraph"/>
+        <w:numPr>
+          <w:ilvl w:val="1"/>
+          <w:numId w:val="1"/>
+        </w:numPr>
+      </w:pPr>
+      <w:r>
+        <w:t>Look for “</w:t>
+      </w:r>
+      <w:proofErr w:type="spellStart"/>
+      <w:r>
+        <w:t>CodePipeline</w:t>
+      </w:r>
+      <w:proofErr w:type="spellEnd"/>
+      <w:r>
+        <w:t>”:</w:t>
+      </w:r>
+    </w:p>
+    <w:p>
+      <w:r>
+        <w:rPr>
+          <w:noProof/>
+        </w:rPr>
+        <w:drawing>
+          <wp:inline distT="0" distB="0" distL="0" distR="0" wp14:anchorId="5A494BA9" wp14:editId="20BE5B33">
+            <wp:extent cx="5937250" cy="1682750"/>
+            <wp:effectExtent l="0" t="0" r="6350" b="0"/>
+            <wp:docPr id="10" name="Picture 10"/>
+            <wp:cNvGraphicFramePr>
+              <a:graphicFrameLocks xmlns:a="http://schemas.openxmlformats.org/drawingml/2006/main" noChangeAspect="1"/>
+            </wp:cNvGraphicFramePr>
+            <a:graphic xmlns:a="http://schemas.openxmlformats.org/drawingml/2006/main">
+              <a:graphicData uri="http://schemas.openxmlformats.org/drawingml/2006/picture">
+                <pic:pic xmlns:pic="http://schemas.openxmlformats.org/drawingml/2006/picture">
+                  <pic:nvPicPr>
+                    <pic:cNvPr id="0" name="Picture 1"/>
+                    <pic:cNvPicPr>
+                      <a:picLocks noChangeAspect="1" noChangeArrowheads="1"/>
+                    </pic:cNvPicPr>
+                  </pic:nvPicPr>
+                  <pic:blipFill>
+                    <a:blip r:embed="rId32">
+                      <a:extLst>
+                        <a:ext uri="{28A0092B-C50C-407E-A947-70E740481C1C}">
+                          <a14:useLocalDpi xmlns:a14="http://schemas.microsoft.com/office/drawing/2010/main" val="0"/>
+                        </a:ext>
+                      </a:extLst>
+                    </a:blip>
+                    <a:srcRect/>
+                    <a:stretch>
+                      <a:fillRect/>
+                    </a:stretch>
+                  </pic:blipFill>
+                  <pic:spPr bwMode="auto">
+                    <a:xfrm>
+                      <a:off x="0" y="0"/>
+                      <a:ext cx="5937250" cy="1682750"/>
+                    </a:xfrm>
+                    <a:prstGeom prst="rect">
+                      <a:avLst/>
+                    </a:prstGeom>
+                    <a:noFill/>
+                    <a:ln>
+                      <a:noFill/>
+                    </a:ln>
+                  </pic:spPr>
+                </pic:pic>
+              </a:graphicData>
+            </a:graphic>
+          </wp:inline>
+        </w:drawing>
+      </w:r>
+    </w:p>
+    <w:p>
+      <w:pPr>
+        <w:pStyle w:val="ListParagraph"/>
+        <w:numPr>
+          <w:ilvl w:val="1"/>
+          <w:numId w:val="1"/>
+        </w:numPr>
+      </w:pPr>
+      <w:r>
+        <w:t>Click on “Create pipeline”</w:t>
+      </w:r>
+    </w:p>
+    <w:p>
+      <w:r>
+        <w:rPr>
+          <w:noProof/>
+        </w:rPr>
+        <w:drawing>
+          <wp:inline distT="0" distB="0" distL="0" distR="0" wp14:anchorId="4F5EB137" wp14:editId="03EFE754">
+            <wp:extent cx="5937250" cy="1377950"/>
+            <wp:effectExtent l="0" t="0" r="6350" b="0"/>
+            <wp:docPr id="23" name="Picture 23"/>
+            <wp:cNvGraphicFramePr>
+              <a:graphicFrameLocks xmlns:a="http://schemas.openxmlformats.org/drawingml/2006/main" noChangeAspect="1"/>
+            </wp:cNvGraphicFramePr>
+            <a:graphic xmlns:a="http://schemas.openxmlformats.org/drawingml/2006/main">
+              <a:graphicData uri="http://schemas.openxmlformats.org/drawingml/2006/picture">
+                <pic:pic xmlns:pic="http://schemas.openxmlformats.org/drawingml/2006/picture">
+                  <pic:nvPicPr>
+                    <pic:cNvPr id="0" name="Picture 2"/>
+                    <pic:cNvPicPr>
+                      <a:picLocks noChangeAspect="1" noChangeArrowheads="1"/>
+                    </pic:cNvPicPr>
+                  </pic:nvPicPr>
+                  <pic:blipFill>
+                    <a:blip r:embed="rId33" cstate="print">
+                      <a:extLst>
+                        <a:ext uri="{28A0092B-C50C-407E-A947-70E740481C1C}">
+                          <a14:useLocalDpi xmlns:a14="http://schemas.microsoft.com/office/drawing/2010/main" val="0"/>
+                        </a:ext>
+                      </a:extLst>
+                    </a:blip>
+                    <a:srcRect/>
+                    <a:stretch>
+                      <a:fillRect/>
+                    </a:stretch>
+                  </pic:blipFill>
+                  <pic:spPr bwMode="auto">
+                    <a:xfrm>
+                      <a:off x="0" y="0"/>
+                      <a:ext cx="5937250" cy="1377950"/>
+                    </a:xfrm>
+                    <a:prstGeom prst="rect">
+                      <a:avLst/>
+                    </a:prstGeom>
+                    <a:noFill/>
+                    <a:ln>
+                      <a:noFill/>
+                    </a:ln>
+                  </pic:spPr>
+                </pic:pic>
+              </a:graphicData>
+            </a:graphic>
+          </wp:inline>
+        </w:drawing>
+      </w:r>
+    </w:p>
+    <w:p/>
+    <w:p>
+      <w:pPr>
+        <w:pStyle w:val="ListParagraph"/>
+        <w:numPr>
+          <w:ilvl w:val="1"/>
+          <w:numId w:val="1"/>
+        </w:numPr>
+      </w:pPr>
+      <w:r>
+        <w:t xml:space="preserve">We need to assign a </w:t>
+      </w:r>
+      <w:proofErr w:type="gramStart"/>
+      <w:r>
+        <w:t>name,</w:t>
+      </w:r>
+      <w:proofErr w:type="gramEnd"/>
+      <w:r>
+        <w:t xml:space="preserve"> the other properties can stay in the default way:</w:t>
+      </w:r>
+    </w:p>
+    <w:p>
+      <w:pPr>
+        <w:jc w:val="center"/>
+      </w:pPr>
+      <w:r>
+        <w:rPr>
+          <w:noProof/>
+        </w:rPr>
+        <w:lastRenderedPageBreak/>
+        <w:drawing>
+          <wp:inline distT="0" distB="0" distL="0" distR="0" wp14:anchorId="23DC00E4" wp14:editId="7847073B">
+            <wp:extent cx="5080000" cy="5486400"/>
+            <wp:effectExtent l="0" t="0" r="6350" b="0"/>
+            <wp:docPr id="25" name="Picture 25"/>
+            <wp:cNvGraphicFramePr>
+              <a:graphicFrameLocks xmlns:a="http://schemas.openxmlformats.org/drawingml/2006/main" noChangeAspect="1"/>
+            </wp:cNvGraphicFramePr>
+            <a:graphic xmlns:a="http://schemas.openxmlformats.org/drawingml/2006/main">
+              <a:graphicData uri="http://schemas.openxmlformats.org/drawingml/2006/picture">
+                <pic:pic xmlns:pic="http://schemas.openxmlformats.org/drawingml/2006/picture">
+                  <pic:nvPicPr>
+                    <pic:cNvPr id="0" name="Picture 3"/>
+                    <pic:cNvPicPr>
+                      <a:picLocks noChangeAspect="1" noChangeArrowheads="1"/>
+                    </pic:cNvPicPr>
+                  </pic:nvPicPr>
+                  <pic:blipFill>
+                    <a:blip r:embed="rId34">
+                      <a:extLst>
+                        <a:ext uri="{28A0092B-C50C-407E-A947-70E740481C1C}">
+                          <a14:useLocalDpi xmlns:a14="http://schemas.microsoft.com/office/drawing/2010/main" val="0"/>
+                        </a:ext>
+                      </a:extLst>
+                    </a:blip>
+                    <a:srcRect/>
+                    <a:stretch>
+                      <a:fillRect/>
+                    </a:stretch>
+                  </pic:blipFill>
+                  <pic:spPr bwMode="auto">
+                    <a:xfrm>
+                      <a:off x="0" y="0"/>
+                      <a:ext cx="5080000" cy="5486400"/>
+                    </a:xfrm>
+                    <a:prstGeom prst="rect">
+                      <a:avLst/>
+                    </a:prstGeom>
+                    <a:noFill/>
+                    <a:ln>
+                      <a:noFill/>
+                    </a:ln>
+                  </pic:spPr>
+                </pic:pic>
+              </a:graphicData>
+            </a:graphic>
+          </wp:inline>
+        </w:drawing>
+      </w:r>
+    </w:p>
+    <w:p>
+      <w:pPr>
+        <w:jc w:val="center"/>
+      </w:pPr>
+    </w:p>
+    <w:p>
+      <w:pPr>
+        <w:pStyle w:val="ListParagraph"/>
+        <w:numPr>
+          <w:ilvl w:val="1"/>
+          <w:numId w:val="1"/>
+        </w:numPr>
+      </w:pPr>
+      <w:r>
+        <w:t xml:space="preserve">In the “Add source stage” option, we need to select “AWS </w:t>
+      </w:r>
+      <w:proofErr w:type="spellStart"/>
+      <w:r>
+        <w:t>CodeCommit</w:t>
+      </w:r>
+      <w:proofErr w:type="spellEnd"/>
+      <w:r>
+        <w:t>”, look for your repository, select your “master” branch, and click “Next”:</w:t>
+      </w:r>
+    </w:p>
+    <w:p>
+      <w:pPr>
+        <w:jc w:val="center"/>
+      </w:pPr>
+      <w:r>
+        <w:rPr>
+          <w:noProof/>
+        </w:rPr>
+        <w:lastRenderedPageBreak/>
+        <w:drawing>
+          <wp:inline distT="0" distB="0" distL="0" distR="0" wp14:anchorId="2D7D5F2E" wp14:editId="2C9A97E4">
+            <wp:extent cx="5194300" cy="4927600"/>
+            <wp:effectExtent l="0" t="0" r="6350" b="6350"/>
+            <wp:docPr id="27" name="Picture 27"/>
+            <wp:cNvGraphicFramePr>
+              <a:graphicFrameLocks xmlns:a="http://schemas.openxmlformats.org/drawingml/2006/main" noChangeAspect="1"/>
+            </wp:cNvGraphicFramePr>
+            <a:graphic xmlns:a="http://schemas.openxmlformats.org/drawingml/2006/main">
+              <a:graphicData uri="http://schemas.openxmlformats.org/drawingml/2006/picture">
+                <pic:pic xmlns:pic="http://schemas.openxmlformats.org/drawingml/2006/picture">
+                  <pic:nvPicPr>
+                    <pic:cNvPr id="0" name="Picture 5"/>
+                    <pic:cNvPicPr>
+                      <a:picLocks noChangeAspect="1" noChangeArrowheads="1"/>
+                    </pic:cNvPicPr>
+                  </pic:nvPicPr>
+                  <pic:blipFill>
+                    <a:blip r:embed="rId35">
+                      <a:extLst>
+                        <a:ext uri="{28A0092B-C50C-407E-A947-70E740481C1C}">
+                          <a14:useLocalDpi xmlns:a14="http://schemas.microsoft.com/office/drawing/2010/main" val="0"/>
+                        </a:ext>
+                      </a:extLst>
+                    </a:blip>
+                    <a:srcRect/>
+                    <a:stretch>
+                      <a:fillRect/>
+                    </a:stretch>
+                  </pic:blipFill>
+                  <pic:spPr bwMode="auto">
+                    <a:xfrm>
+                      <a:off x="0" y="0"/>
+                      <a:ext cx="5194300" cy="4927600"/>
+                    </a:xfrm>
+                    <a:prstGeom prst="rect">
+                      <a:avLst/>
+                    </a:prstGeom>
+                    <a:noFill/>
+                    <a:ln>
+                      <a:noFill/>
+                    </a:ln>
+                  </pic:spPr>
+                </pic:pic>
+              </a:graphicData>
+            </a:graphic>
+          </wp:inline>
+        </w:drawing>
+      </w:r>
+    </w:p>
+    <w:p>
+      <w:pPr>
+        <w:jc w:val="center"/>
+      </w:pPr>
+    </w:p>
+    <w:p>
+      <w:pPr>
+        <w:pStyle w:val="ListParagraph"/>
+        <w:numPr>
+          <w:ilvl w:val="1"/>
+          <w:numId w:val="1"/>
+        </w:numPr>
+      </w:pPr>
+      <w:r>
+        <w:t>We can skip the “Add build stage” option:</w:t>
+      </w:r>
+    </w:p>
+    <w:p>
+      <w:pPr>
+        <w:jc w:val="center"/>
+      </w:pPr>
+      <w:r>
+        <w:rPr>
+          <w:noProof/>
+        </w:rPr>
+        <w:drawing>
+          <wp:inline distT="0" distB="0" distL="0" distR="0" wp14:anchorId="04F69F41" wp14:editId="1EB6E55C">
+            <wp:extent cx="5420995" cy="2416810"/>
+            <wp:effectExtent l="0" t="0" r="8255" b="2540"/>
+            <wp:docPr id="28" name="Picture 28"/>
+            <wp:cNvGraphicFramePr>
+              <a:graphicFrameLocks xmlns:a="http://schemas.openxmlformats.org/drawingml/2006/main" noChangeAspect="1"/>
+            </wp:cNvGraphicFramePr>
+            <a:graphic xmlns:a="http://schemas.openxmlformats.org/drawingml/2006/main">
+              <a:graphicData uri="http://schemas.openxmlformats.org/drawingml/2006/picture">
+                <pic:pic xmlns:pic="http://schemas.openxmlformats.org/drawingml/2006/picture">
+                  <pic:nvPicPr>
+                    <pic:cNvPr id="0" name="Picture 6"/>
+                    <pic:cNvPicPr>
+                      <a:picLocks noChangeAspect="1" noChangeArrowheads="1"/>
+                    </pic:cNvPicPr>
+                  </pic:nvPicPr>
+                  <pic:blipFill>
+                    <a:blip r:embed="rId36">
+                      <a:extLst>
+                        <a:ext uri="{28A0092B-C50C-407E-A947-70E740481C1C}">
+                          <a14:useLocalDpi xmlns:a14="http://schemas.microsoft.com/office/drawing/2010/main" val="0"/>
+                        </a:ext>
+                      </a:extLst>
+                    </a:blip>
+                    <a:srcRect/>
+                    <a:stretch>
+                      <a:fillRect/>
+                    </a:stretch>
+                  </pic:blipFill>
+                  <pic:spPr bwMode="auto">
+                    <a:xfrm>
+                      <a:off x="0" y="0"/>
+                      <a:ext cx="5420995" cy="2416810"/>
+                    </a:xfrm>
+                    <a:prstGeom prst="rect">
+                      <a:avLst/>
+                    </a:prstGeom>
+                    <a:noFill/>
+                    <a:ln>
+                      <a:noFill/>
+                    </a:ln>
+                  </pic:spPr>
+                </pic:pic>
+              </a:graphicData>
+            </a:graphic>
+          </wp:inline>
+        </w:drawing>
+      </w:r>
+    </w:p>
+    <w:p>
+      <w:pPr>
+        <w:jc w:val="center"/>
+      </w:pPr>
+    </w:p>
+    <w:p>
+      <w:pPr>
+        <w:pStyle w:val="ListParagraph"/>
+        <w:numPr>
+          <w:ilvl w:val="1"/>
+          <w:numId w:val="1"/>
+        </w:numPr>
+      </w:pPr>
+      <w:r>
+        <w:t xml:space="preserve">In the “Add deploy stage” option, we need to define “AWS CloudFormation” as Deploy provider, you must define </w:t>
+      </w:r>
+      <w:r>
+        <w:t>the next configuration, click on</w:t>
+      </w:r>
+      <w:r>
+        <w:t xml:space="preserve"> “Next”</w:t>
+      </w:r>
+      <w:r>
+        <w:t>:</w:t>
+      </w:r>
+    </w:p>
+    <w:p>
+      <w:pPr>
+        <w:jc w:val="center"/>
+      </w:pPr>
+      <w:r>
+        <w:rPr>
+          <w:noProof/>
+        </w:rPr>
+        <w:drawing>
+          <wp:inline distT="0" distB="0" distL="0" distR="0" wp14:anchorId="6DE28B1B" wp14:editId="7DE7362B">
+            <wp:extent cx="4895850" cy="5600700"/>
+            <wp:effectExtent l="0" t="0" r="0" b="0"/>
+            <wp:docPr id="35" name="Picture 35"/>
+            <wp:cNvGraphicFramePr>
+              <a:graphicFrameLocks xmlns:a="http://schemas.openxmlformats.org/drawingml/2006/main" noChangeAspect="1"/>
+            </wp:cNvGraphicFramePr>
+            <a:graphic xmlns:a="http://schemas.openxmlformats.org/drawingml/2006/main">
+              <a:graphicData uri="http://schemas.openxmlformats.org/drawingml/2006/picture">
+                <pic:pic xmlns:pic="http://schemas.openxmlformats.org/drawingml/2006/picture">
+                  <pic:nvPicPr>
+                    <pic:cNvPr id="0" name="Picture 13"/>
+                    <pic:cNvPicPr>
+                      <a:picLocks noChangeAspect="1" noChangeArrowheads="1"/>
+                    </pic:cNvPicPr>
+                  </pic:nvPicPr>
+                  <pic:blipFill>
+                    <a:blip r:embed="rId37">
+                      <a:extLst>
+                        <a:ext uri="{28A0092B-C50C-407E-A947-70E740481C1C}">
+                          <a14:useLocalDpi xmlns:a14="http://schemas.microsoft.com/office/drawing/2010/main" val="0"/>
+                        </a:ext>
+                      </a:extLst>
+                    </a:blip>
+                    <a:srcRect/>
+                    <a:stretch>
+                      <a:fillRect/>
+                    </a:stretch>
+                  </pic:blipFill>
+                  <pic:spPr bwMode="auto">
+                    <a:xfrm>
+                      <a:off x="0" y="0"/>
+                      <a:ext cx="4895850" cy="5600700"/>
+                    </a:xfrm>
+                    <a:prstGeom prst="rect">
+                      <a:avLst/>
+                    </a:prstGeom>
+                    <a:noFill/>
+                    <a:ln>
+                      <a:noFill/>
+                    </a:ln>
+                  </pic:spPr>
+                </pic:pic>
+              </a:graphicData>
+            </a:graphic>
+          </wp:inline>
+        </w:drawing>
+      </w:r>
+    </w:p>
+    <w:p>
+      <w:pPr>
+        <w:jc w:val="center"/>
+      </w:pPr>
+    </w:p>
+    <w:p>
+      <w:pPr>
+        <w:pStyle w:val="ListParagraph"/>
+        <w:numPr>
+          <w:ilvl w:val="1"/>
+          <w:numId w:val="1"/>
+        </w:numPr>
+      </w:pPr>
+      <w:r>
+        <w:t xml:space="preserve">In the next stage, you will see the review about your configuration, click on “Create </w:t>
+      </w:r>
+      <w:proofErr w:type="gramStart"/>
+      <w:r>
+        <w:t>Pipeline</w:t>
+      </w:r>
+      <w:proofErr w:type="gramEnd"/>
+      <w:r>
+        <w:t>”</w:t>
+      </w:r>
+    </w:p>
+    <w:p>
+      <w:pPr>
+        <w:pStyle w:val="ListParagraph"/>
+      </w:pPr>
+      <w:r>
+        <w:rPr>
+          <w:noProof/>
+        </w:rPr>
+        <w:lastRenderedPageBreak/>
+        <w:drawing>
+          <wp:inline distT="0" distB="0" distL="0" distR="0" wp14:anchorId="22F29767" wp14:editId="0CA30407">
+            <wp:extent cx="5187950" cy="3409950"/>
+            <wp:effectExtent l="0" t="0" r="0" b="0"/>
+            <wp:docPr id="36" name="Picture 36"/>
+            <wp:cNvGraphicFramePr>
+              <a:graphicFrameLocks xmlns:a="http://schemas.openxmlformats.org/drawingml/2006/main" noChangeAspect="1"/>
+            </wp:cNvGraphicFramePr>
+            <a:graphic xmlns:a="http://schemas.openxmlformats.org/drawingml/2006/main">
+              <a:graphicData uri="http://schemas.openxmlformats.org/drawingml/2006/picture">
+                <pic:pic xmlns:pic="http://schemas.openxmlformats.org/drawingml/2006/picture">
+                  <pic:nvPicPr>
+                    <pic:cNvPr id="0" name="Picture 14"/>
+                    <pic:cNvPicPr>
+                      <a:picLocks noChangeAspect="1" noChangeArrowheads="1"/>
+                    </pic:cNvPicPr>
+                  </pic:nvPicPr>
+                  <pic:blipFill>
+                    <a:blip r:embed="rId38">
+                      <a:extLst>
+                        <a:ext uri="{28A0092B-C50C-407E-A947-70E740481C1C}">
+                          <a14:useLocalDpi xmlns:a14="http://schemas.microsoft.com/office/drawing/2010/main" val="0"/>
+                        </a:ext>
+                      </a:extLst>
+                    </a:blip>
+                    <a:srcRect/>
+                    <a:stretch>
+                      <a:fillRect/>
+                    </a:stretch>
+                  </pic:blipFill>
+                  <pic:spPr bwMode="auto">
+                    <a:xfrm>
+                      <a:off x="0" y="0"/>
+                      <a:ext cx="5187950" cy="3409950"/>
+                    </a:xfrm>
+                    <a:prstGeom prst="rect">
+                      <a:avLst/>
+                    </a:prstGeom>
+                    <a:noFill/>
+                    <a:ln>
+                      <a:noFill/>
+                    </a:ln>
+                  </pic:spPr>
+                </pic:pic>
+              </a:graphicData>
+            </a:graphic>
+          </wp:inline>
+        </w:drawing>
+      </w:r>
+    </w:p>
+    <w:p>
+      <w:pPr>
+        <w:pStyle w:val="ListParagraph"/>
+      </w:pPr>
+    </w:p>
+    <w:p>
+      <w:pPr>
+        <w:pStyle w:val="ListParagraph"/>
+        <w:numPr>
+          <w:ilvl w:val="1"/>
+          <w:numId w:val="1"/>
+        </w:numPr>
+      </w:pPr>
+      <w:r>
+        <w:t>You will see the next result</w:t>
+      </w:r>
+      <w:r>
+        <w:t xml:space="preserve">, the Deploy will take time, you must wait until it </w:t>
+      </w:r>
+      <w:r>
+        <w:t>finishes</w:t>
+      </w:r>
+      <w:r>
+        <w:t>:</w:t>
+      </w:r>
+    </w:p>
+    <w:p>
+      <w:r>
+        <w:rPr>
+          <w:noProof/>
+        </w:rPr>
+        <w:drawing>
+          <wp:inline distT="0" distB="0" distL="0" distR="0" wp14:anchorId="2B0F9E89" wp14:editId="05F94545">
+            <wp:extent cx="5937250" cy="3371850"/>
+            <wp:effectExtent l="0" t="0" r="6350" b="0"/>
+            <wp:docPr id="37" name="Picture 37"/>
+            <wp:cNvGraphicFramePr>
+              <a:graphicFrameLocks xmlns:a="http://schemas.openxmlformats.org/drawingml/2006/main" noChangeAspect="1"/>
+            </wp:cNvGraphicFramePr>
+            <a:graphic xmlns:a="http://schemas.openxmlformats.org/drawingml/2006/main">
+              <a:graphicData uri="http://schemas.openxmlformats.org/drawingml/2006/picture">
+                <pic:pic xmlns:pic="http://schemas.openxmlformats.org/drawingml/2006/picture">
+                  <pic:nvPicPr>
+                    <pic:cNvPr id="0" name="Picture 15"/>
+                    <pic:cNvPicPr>
+                      <a:picLocks noChangeAspect="1" noChangeArrowheads="1"/>
+                    </pic:cNvPicPr>
+                  </pic:nvPicPr>
+                  <pic:blipFill>
+                    <a:blip r:embed="rId39" cstate="print">
+                      <a:extLst>
+                        <a:ext uri="{28A0092B-C50C-407E-A947-70E740481C1C}">
+                          <a14:useLocalDpi xmlns:a14="http://schemas.microsoft.com/office/drawing/2010/main" val="0"/>
+                        </a:ext>
+                      </a:extLst>
+                    </a:blip>
+                    <a:srcRect/>
+                    <a:stretch>
+                      <a:fillRect/>
+                    </a:stretch>
+                  </pic:blipFill>
+                  <pic:spPr bwMode="auto">
+                    <a:xfrm>
+                      <a:off x="0" y="0"/>
+                      <a:ext cx="5937250" cy="3371850"/>
+                    </a:xfrm>
+                    <a:prstGeom prst="rect">
+                      <a:avLst/>
+                    </a:prstGeom>
+                    <a:noFill/>
+                    <a:ln>
+                      <a:noFill/>
+                    </a:ln>
+                  </pic:spPr>
+                </pic:pic>
+              </a:graphicData>
+            </a:graphic>
+          </wp:inline>
+        </w:drawing>
+      </w:r>
+    </w:p>
+    <w:p>
+      <w:r>
+        <w:tab/>
+      </w:r>
+      <w:r>
+        <w:tab/>
+        <w:t xml:space="preserve"> </w:t>
+      </w:r>
+    </w:p>
+    <w:p/>
+    <w:p/>
+    <w:p>
+      <w:pPr>
+        <w:pStyle w:val="ListParagraph"/>
+        <w:ind w:left="1440"/>
+      </w:pPr>
+      <w:r>
+        <w:lastRenderedPageBreak/>
+        <w:t xml:space="preserve">In the middle time let me explain you some details, before creating your pipeline, the </w:t>
+      </w:r>
+      <w:proofErr w:type="spellStart"/>
+      <w:r>
+        <w:t>vpc</w:t>
+      </w:r>
+      <w:proofErr w:type="spellEnd"/>
+      <w:r>
+        <w:t xml:space="preserve"> and EC2 dashboards do not have resources (only the default VPC):</w:t>
+      </w:r>
+    </w:p>
+    <w:p>
+      <w:pPr>
+        <w:jc w:val="center"/>
+      </w:pPr>
+      <w:r>
+        <w:rPr>
+          <w:noProof/>
+        </w:rPr>
+        <w:drawing>
+          <wp:inline distT="0" distB="0" distL="0" distR="0" wp14:anchorId="546F3FF2" wp14:editId="4211D4C5">
+            <wp:extent cx="5937250" cy="984250"/>
+            <wp:effectExtent l="0" t="0" r="6350" b="6350"/>
+            <wp:docPr id="38" name="Picture 38"/>
+            <wp:cNvGraphicFramePr>
+              <a:graphicFrameLocks xmlns:a="http://schemas.openxmlformats.org/drawingml/2006/main" noChangeAspect="1"/>
+            </wp:cNvGraphicFramePr>
+            <a:graphic xmlns:a="http://schemas.openxmlformats.org/drawingml/2006/main">
+              <a:graphicData uri="http://schemas.openxmlformats.org/drawingml/2006/picture">
+                <pic:pic xmlns:pic="http://schemas.openxmlformats.org/drawingml/2006/picture">
+                  <pic:nvPicPr>
+                    <pic:cNvPr id="0" name="Picture 16"/>
+                    <pic:cNvPicPr>
+                      <a:picLocks noChangeAspect="1" noChangeArrowheads="1"/>
+                    </pic:cNvPicPr>
+                  </pic:nvPicPr>
+                  <pic:blipFill>
+                    <a:blip r:embed="rId40" cstate="print">
+                      <a:extLst>
+                        <a:ext uri="{28A0092B-C50C-407E-A947-70E740481C1C}">
+                          <a14:useLocalDpi xmlns:a14="http://schemas.microsoft.com/office/drawing/2010/main" val="0"/>
+                        </a:ext>
+                      </a:extLst>
+                    </a:blip>
+                    <a:srcRect/>
+                    <a:stretch>
+                      <a:fillRect/>
+                    </a:stretch>
+                  </pic:blipFill>
+                  <pic:spPr bwMode="auto">
+                    <a:xfrm>
+                      <a:off x="0" y="0"/>
+                      <a:ext cx="5937250" cy="984250"/>
+                    </a:xfrm>
+                    <a:prstGeom prst="rect">
+                      <a:avLst/>
+                    </a:prstGeom>
+                    <a:noFill/>
+                    <a:ln>
+                      <a:noFill/>
+                    </a:ln>
+                  </pic:spPr>
+                </pic:pic>
+              </a:graphicData>
+            </a:graphic>
+          </wp:inline>
+        </w:drawing>
+      </w:r>
+    </w:p>
+    <w:p>
+      <w:pPr>
+        <w:jc w:val="center"/>
+      </w:pPr>
+    </w:p>
+    <w:p>
+      <w:pPr>
+        <w:jc w:val="center"/>
+      </w:pPr>
+      <w:r>
+        <w:rPr>
+          <w:noProof/>
+        </w:rPr>
+        <w:drawing>
+          <wp:inline distT="0" distB="0" distL="0" distR="0" wp14:anchorId="00F8973D" wp14:editId="6FACFEA0">
+            <wp:extent cx="5937250" cy="749300"/>
+            <wp:effectExtent l="0" t="0" r="6350" b="0"/>
+            <wp:docPr id="39" name="Picture 39"/>
+            <wp:cNvGraphicFramePr>
+              <a:graphicFrameLocks xmlns:a="http://schemas.openxmlformats.org/drawingml/2006/main" noChangeAspect="1"/>
+            </wp:cNvGraphicFramePr>
+            <a:graphic xmlns:a="http://schemas.openxmlformats.org/drawingml/2006/main">
+              <a:graphicData uri="http://schemas.openxmlformats.org/drawingml/2006/picture">
+                <pic:pic xmlns:pic="http://schemas.openxmlformats.org/drawingml/2006/picture">
+                  <pic:nvPicPr>
+                    <pic:cNvPr id="0" name="Picture 17"/>
+                    <pic:cNvPicPr>
+                      <a:picLocks noChangeAspect="1" noChangeArrowheads="1"/>
+                    </pic:cNvPicPr>
+                  </pic:nvPicPr>
+                  <pic:blipFill>
+                    <a:blip r:embed="rId41" cstate="print">
+                      <a:extLst>
+                        <a:ext uri="{28A0092B-C50C-407E-A947-70E740481C1C}">
+                          <a14:useLocalDpi xmlns:a14="http://schemas.microsoft.com/office/drawing/2010/main" val="0"/>
+                        </a:ext>
+                      </a:extLst>
+                    </a:blip>
+                    <a:srcRect/>
+                    <a:stretch>
+                      <a:fillRect/>
+                    </a:stretch>
+                  </pic:blipFill>
+                  <pic:spPr bwMode="auto">
+                    <a:xfrm>
+                      <a:off x="0" y="0"/>
+                      <a:ext cx="5937250" cy="749300"/>
+                    </a:xfrm>
+                    <a:prstGeom prst="rect">
+                      <a:avLst/>
+                    </a:prstGeom>
+                    <a:noFill/>
+                    <a:ln>
+                      <a:noFill/>
+                    </a:ln>
+                  </pic:spPr>
+                </pic:pic>
+              </a:graphicData>
+            </a:graphic>
+          </wp:inline>
+        </w:drawing>
+      </w:r>
+    </w:p>
+    <w:p>
+      <w:pPr>
+        <w:jc w:val="center"/>
+      </w:pPr>
+    </w:p>
+    <w:p>
+      <w:r>
+        <w:tab/>
+      </w:r>
+      <w:r>
+        <w:tab/>
+        <w:t>Once the Pipeline finishes, you will see the next result:</w:t>
+      </w:r>
+    </w:p>
+    <w:p/>
+    <w:p>
+      <w:r>
+        <w:rPr>
+          <w:noProof/>
+        </w:rPr>
+        <w:drawing>
+          <wp:inline distT="0" distB="0" distL="0" distR="0" wp14:anchorId="2A3FA0C5" wp14:editId="3E44D47F">
+            <wp:extent cx="5937250" cy="3371850"/>
+            <wp:effectExtent l="0" t="0" r="6350" b="0"/>
+            <wp:docPr id="40" name="Picture 40"/>
+            <wp:cNvGraphicFramePr>
+              <a:graphicFrameLocks xmlns:a="http://schemas.openxmlformats.org/drawingml/2006/main" noChangeAspect="1"/>
+            </wp:cNvGraphicFramePr>
+            <a:graphic xmlns:a="http://schemas.openxmlformats.org/drawingml/2006/main">
+              <a:graphicData uri="http://schemas.openxmlformats.org/drawingml/2006/picture">
+                <pic:pic xmlns:pic="http://schemas.openxmlformats.org/drawingml/2006/picture">
+                  <pic:nvPicPr>
+                    <pic:cNvPr id="0" name="Picture 18"/>
+                    <pic:cNvPicPr>
+                      <a:picLocks noChangeAspect="1" noChangeArrowheads="1"/>
+                    </pic:cNvPicPr>
+                  </pic:nvPicPr>
+                  <pic:blipFill>
+                    <a:blip r:embed="rId42" cstate="print">
+                      <a:extLst>
+                        <a:ext uri="{28A0092B-C50C-407E-A947-70E740481C1C}">
+                          <a14:useLocalDpi xmlns:a14="http://schemas.microsoft.com/office/drawing/2010/main" val="0"/>
+                        </a:ext>
+                      </a:extLst>
+                    </a:blip>
+                    <a:srcRect/>
+                    <a:stretch>
+                      <a:fillRect/>
+                    </a:stretch>
+                  </pic:blipFill>
+                  <pic:spPr bwMode="auto">
+                    <a:xfrm>
+                      <a:off x="0" y="0"/>
+                      <a:ext cx="5937250" cy="3371850"/>
+                    </a:xfrm>
+                    <a:prstGeom prst="rect">
+                      <a:avLst/>
+                    </a:prstGeom>
+                    <a:noFill/>
+                    <a:ln>
+                      <a:noFill/>
+                    </a:ln>
+                  </pic:spPr>
+                </pic:pic>
+              </a:graphicData>
+            </a:graphic>
+          </wp:inline>
+        </w:drawing>
+      </w:r>
+    </w:p>
+    <w:p/>
+    <w:p>
+      <w:r>
+        <w:tab/>
+      </w:r>
+      <w:r>
+        <w:tab/>
+      </w:r>
+    </w:p>
+    <w:p/>
+    <w:p/>
+    <w:p>
+      <w:r>
+        <w:lastRenderedPageBreak/>
+        <w:tab/>
+      </w:r>
+      <w:r>
+        <w:tab/>
+        <w:t>In the EC2 dashboard you can find your instance:</w:t>
+      </w:r>
+    </w:p>
+    <w:p/>
+    <w:p>
+      <w:r>
+        <w:rPr>
+          <w:noProof/>
+        </w:rPr>
+        <w:drawing>
+          <wp:inline distT="0" distB="0" distL="0" distR="0" wp14:anchorId="603DEF2C" wp14:editId="44D52AF9">
+            <wp:extent cx="5937250" cy="952500"/>
+            <wp:effectExtent l="0" t="0" r="6350" b="0"/>
+            <wp:docPr id="41" name="Picture 41"/>
+            <wp:cNvGraphicFramePr>
+              <a:graphicFrameLocks xmlns:a="http://schemas.openxmlformats.org/drawingml/2006/main" noChangeAspect="1"/>
+            </wp:cNvGraphicFramePr>
+            <a:graphic xmlns:a="http://schemas.openxmlformats.org/drawingml/2006/main">
+              <a:graphicData uri="http://schemas.openxmlformats.org/drawingml/2006/picture">
+                <pic:pic xmlns:pic="http://schemas.openxmlformats.org/drawingml/2006/picture">
+                  <pic:nvPicPr>
+                    <pic:cNvPr id="0" name="Picture 19"/>
+                    <pic:cNvPicPr>
+                      <a:picLocks noChangeAspect="1" noChangeArrowheads="1"/>
+                    </pic:cNvPicPr>
+                  </pic:nvPicPr>
+                  <pic:blipFill>
+                    <a:blip r:embed="rId43">
+                      <a:extLst>
+                        <a:ext uri="{28A0092B-C50C-407E-A947-70E740481C1C}">
+                          <a14:useLocalDpi xmlns:a14="http://schemas.microsoft.com/office/drawing/2010/main" val="0"/>
+                        </a:ext>
+                      </a:extLst>
+                    </a:blip>
+                    <a:srcRect/>
+                    <a:stretch>
+                      <a:fillRect/>
+                    </a:stretch>
+                  </pic:blipFill>
+                  <pic:spPr bwMode="auto">
+                    <a:xfrm>
+                      <a:off x="0" y="0"/>
+                      <a:ext cx="5937250" cy="952500"/>
+                    </a:xfrm>
+                    <a:prstGeom prst="rect">
+                      <a:avLst/>
+                    </a:prstGeom>
+                    <a:noFill/>
+                    <a:ln>
+                      <a:noFill/>
+                    </a:ln>
+                  </pic:spPr>
+                </pic:pic>
+              </a:graphicData>
+            </a:graphic>
+          </wp:inline>
+        </w:drawing>
+      </w:r>
+    </w:p>
+    <w:p/>
+    <w:p>
+      <w:r>
+        <w:tab/>
+      </w:r>
+      <w:r>
+        <w:tab/>
+        <w:t>In the VPC dashboard you will see your new VPC:</w:t>
+      </w:r>
+    </w:p>
+    <w:p/>
+    <w:p>
+      <w:r>
+        <w:rPr>
+          <w:noProof/>
+        </w:rPr>
+        <w:drawing>
+          <wp:inline distT="0" distB="0" distL="0" distR="0" wp14:anchorId="5112439C" wp14:editId="15123D7E">
+            <wp:extent cx="5829300" cy="1308100"/>
+            <wp:effectExtent l="0" t="0" r="0" b="6350"/>
+            <wp:docPr id="42" name="Picture 42"/>
+            <wp:cNvGraphicFramePr>
+              <a:graphicFrameLocks xmlns:a="http://schemas.openxmlformats.org/drawingml/2006/main" noChangeAspect="1"/>
+            </wp:cNvGraphicFramePr>
+            <a:graphic xmlns:a="http://schemas.openxmlformats.org/drawingml/2006/main">
+              <a:graphicData uri="http://schemas.openxmlformats.org/drawingml/2006/picture">
+                <pic:pic xmlns:pic="http://schemas.openxmlformats.org/drawingml/2006/picture">
+                  <pic:nvPicPr>
+                    <pic:cNvPr id="0" name="Picture 20"/>
+                    <pic:cNvPicPr>
+                      <a:picLocks noChangeAspect="1" noChangeArrowheads="1"/>
+                    </pic:cNvPicPr>
+                  </pic:nvPicPr>
+                  <pic:blipFill>
+                    <a:blip r:embed="rId44">
+                      <a:extLst>
+                        <a:ext uri="{28A0092B-C50C-407E-A947-70E740481C1C}">
+                          <a14:useLocalDpi xmlns:a14="http://schemas.microsoft.com/office/drawing/2010/main" val="0"/>
+                        </a:ext>
+                      </a:extLst>
+                    </a:blip>
+                    <a:srcRect/>
+                    <a:stretch>
+                      <a:fillRect/>
+                    </a:stretch>
+                  </pic:blipFill>
+                  <pic:spPr bwMode="auto">
+                    <a:xfrm>
+                      <a:off x="0" y="0"/>
+                      <a:ext cx="5829300" cy="1308100"/>
+                    </a:xfrm>
+                    <a:prstGeom prst="rect">
+                      <a:avLst/>
+                    </a:prstGeom>
+                    <a:noFill/>
+                    <a:ln>
+                      <a:noFill/>
+                    </a:ln>
+                  </pic:spPr>
+                </pic:pic>
+              </a:graphicData>
+            </a:graphic>
+          </wp:inline>
+        </w:drawing>
+      </w:r>
+    </w:p>
+    <w:p/>
+    <w:p>
+      <w:r>
+        <w:tab/>
+      </w:r>
+      <w:r>
+        <w:tab/>
+        <w:t>And if you look for the “CloudFormation” service, you can find your Stack:</w:t>
+      </w:r>
+    </w:p>
+    <w:p>
+      <w:r>
+        <w:rPr>
+          <w:noProof/>
+        </w:rPr>
+        <w:drawing>
+          <wp:inline distT="0" distB="0" distL="0" distR="0" wp14:anchorId="23EE49A5" wp14:editId="07A3A474">
+            <wp:extent cx="5937250" cy="844550"/>
+            <wp:effectExtent l="0" t="0" r="6350" b="0"/>
+            <wp:docPr id="43" name="Picture 43"/>
+            <wp:cNvGraphicFramePr>
+              <a:graphicFrameLocks xmlns:a="http://schemas.openxmlformats.org/drawingml/2006/main" noChangeAspect="1"/>
+            </wp:cNvGraphicFramePr>
+            <a:graphic xmlns:a="http://schemas.openxmlformats.org/drawingml/2006/main">
+              <a:graphicData uri="http://schemas.openxmlformats.org/drawingml/2006/picture">
+                <pic:pic xmlns:pic="http://schemas.openxmlformats.org/drawingml/2006/picture">
+                  <pic:nvPicPr>
+                    <pic:cNvPr id="0" name="Picture 21"/>
+                    <pic:cNvPicPr>
+                      <a:picLocks noChangeAspect="1" noChangeArrowheads="1"/>
+                    </pic:cNvPicPr>
+                  </pic:nvPicPr>
+                  <pic:blipFill>
+                    <a:blip r:embed="rId45" cstate="print">
+                      <a:extLst>
+                        <a:ext uri="{28A0092B-C50C-407E-A947-70E740481C1C}">
+                          <a14:useLocalDpi xmlns:a14="http://schemas.microsoft.com/office/drawing/2010/main" val="0"/>
+                        </a:ext>
+                      </a:extLst>
+                    </a:blip>
+                    <a:srcRect/>
+                    <a:stretch>
+                      <a:fillRect/>
+                    </a:stretch>
+                  </pic:blipFill>
+                  <pic:spPr bwMode="auto">
+                    <a:xfrm>
+                      <a:off x="0" y="0"/>
+                      <a:ext cx="5937250" cy="844550"/>
+                    </a:xfrm>
+                    <a:prstGeom prst="rect">
+                      <a:avLst/>
+                    </a:prstGeom>
+                    <a:noFill/>
+                    <a:ln>
+                      <a:noFill/>
+                    </a:ln>
+                  </pic:spPr>
+                </pic:pic>
+              </a:graphicData>
+            </a:graphic>
+          </wp:inline>
+        </w:drawing>
+      </w:r>
+    </w:p>
+    <w:p/>
+    <w:p>
+      <w:r>
+        <w:tab/>
+      </w:r>
+      <w:r>
+        <w:tab/>
+        <w:t>We can see our resources:</w:t>
+      </w:r>
+    </w:p>
+    <w:p>
+      <w:r>
+        <w:rPr>
+          <w:noProof/>
+        </w:rPr>
+        <w:lastRenderedPageBreak/>
+        <w:drawing>
+          <wp:inline distT="0" distB="0" distL="0" distR="0" wp14:anchorId="16B9FAE4" wp14:editId="311BF2BF">
+            <wp:extent cx="5937250" cy="2254250"/>
+            <wp:effectExtent l="0" t="0" r="6350" b="0"/>
+            <wp:docPr id="44" name="Picture 44"/>
+            <wp:cNvGraphicFramePr>
+              <a:graphicFrameLocks xmlns:a="http://schemas.openxmlformats.org/drawingml/2006/main" noChangeAspect="1"/>
+            </wp:cNvGraphicFramePr>
+            <a:graphic xmlns:a="http://schemas.openxmlformats.org/drawingml/2006/main">
+              <a:graphicData uri="http://schemas.openxmlformats.org/drawingml/2006/picture">
+                <pic:pic xmlns:pic="http://schemas.openxmlformats.org/drawingml/2006/picture">
+                  <pic:nvPicPr>
+                    <pic:cNvPr id="0" name="Picture 22"/>
+                    <pic:cNvPicPr>
+                      <a:picLocks noChangeAspect="1" noChangeArrowheads="1"/>
+                    </pic:cNvPicPr>
+                  </pic:nvPicPr>
+                  <pic:blipFill>
+                    <a:blip r:embed="rId46" cstate="print">
+                      <a:extLst>
+                        <a:ext uri="{28A0092B-C50C-407E-A947-70E740481C1C}">
+                          <a14:useLocalDpi xmlns:a14="http://schemas.microsoft.com/office/drawing/2010/main" val="0"/>
+                        </a:ext>
+                      </a:extLst>
+                    </a:blip>
+                    <a:srcRect/>
+                    <a:stretch>
+                      <a:fillRect/>
+                    </a:stretch>
+                  </pic:blipFill>
+                  <pic:spPr bwMode="auto">
+                    <a:xfrm>
+                      <a:off x="0" y="0"/>
+                      <a:ext cx="5937250" cy="2254250"/>
+                    </a:xfrm>
+                    <a:prstGeom prst="rect">
+                      <a:avLst/>
+                    </a:prstGeom>
+                    <a:noFill/>
+                    <a:ln>
+                      <a:noFill/>
+                    </a:ln>
+                  </pic:spPr>
+                </pic:pic>
+              </a:graphicData>
+            </a:graphic>
+          </wp:inline>
+        </w:drawing>
+      </w:r>
+    </w:p>
+    <w:p/>
+    <w:p>
+      <w:pPr>
+        <w:jc w:val="center"/>
+      </w:pPr>
+    </w:p>
+    <w:p/>
+    <w:p/>
+    <w:p>
+      <w:pPr>
+        <w:pStyle w:val="ListParagraph"/>
+      </w:pPr>
+    </w:p>
+    <w:p>
+      <w:pPr>
+        <w:pStyle w:val="ListParagraph"/>
+      </w:pPr>
     </w:p>
     <w:sectPr>
       <w:pgSz w:w="12240" w:h="15840"/>

</xml_diff>